<commit_message>
Pushing Lesson Updates 5/3/2024
 On branch N5QC_Remote
 Changes to be committed:
        new file:   Lessons_and_Logs/Inventr_io/4-Reaction_Time_Tester/CAD/2024_05_03_Lesson_4_Troubleshooting.fzz
	new file:   Lessons_and_Logs/Inventr_io/4-Reaction_Time_Tester/Notes/2024_05_03_Troubleshooting.docx
	modified:   Lessons_and_Logs/Inventr_io/6-Binary_LED_Counter/Notes/Lesson_6_Notes_and_Journal.docx
	new file:   Lessons_and_Logs/Inventr_io/7-LED_With_Brightness_Control/CAD/Lesson_7.fzz
	modified:   Lessons_and_Logs/Inventr_io/7-LED_With_Brightness_Control/Notes/Lesson_7_Notes_and_Journal.docx
	modified:   Lessons_and_Logs/Inventr_io/8-Pico_Temperature_Reader/Notes/Lesson_8_Notes_and_Journal.docx
</commit_message>
<xml_diff>
--- a/Lessons_and_Logs/Inventr_io/6-Binary_LED_Counter/Notes/Lesson_6_Notes_and_Journal.docx
+++ b/Lessons_and_Logs/Inventr_io/6-Binary_LED_Counter/Notes/Lesson_6_Notes_and_Journal.docx
@@ -28,7 +28,7 @@
           <w:sz w:val="40"/>
           <w:szCs w:val="40"/>
         </w:rPr>
-        <w:t>X</w:t>
+        <w:t>6</w:t>
       </w:r>
       <w:r>
         <w:rPr>
@@ -59,7 +59,7 @@
           <w:szCs w:val="28"/>
           <w:u w:val="single"/>
         </w:rPr>
-        <w:t>2024.04.</w:t>
+        <w:t>2024.0</w:t>
       </w:r>
       <w:r>
         <w:rPr>
@@ -69,7 +69,27 @@
           <w:szCs w:val="28"/>
           <w:u w:val="single"/>
         </w:rPr>
-        <w:t>XX</w:t>
+        <w:t>5</w:t>
+      </w:r>
+      <w:r>
+        <w:rPr>
+          <w:b/>
+          <w:bCs/>
+          <w:sz w:val="28"/>
+          <w:szCs w:val="28"/>
+          <w:u w:val="single"/>
+        </w:rPr>
+        <w:t>.</w:t>
+      </w:r>
+      <w:r>
+        <w:rPr>
+          <w:b/>
+          <w:bCs/>
+          <w:sz w:val="28"/>
+          <w:szCs w:val="28"/>
+          <w:u w:val="single"/>
+        </w:rPr>
+        <w:t>02</w:t>
       </w:r>
     </w:p>
     <w:p/>
@@ -85,8 +105,13 @@
         <w:t>Look</w:t>
       </w:r>
       <w:r>
-        <w:t xml:space="preserve"> at Code</w:t>
-      </w:r>
+        <w:t xml:space="preserve"> at </w:t>
+      </w:r>
+      <w:proofErr w:type="gramStart"/>
+      <w:r>
+        <w:t>Code</w:t>
+      </w:r>
+      <w:proofErr w:type="gramEnd"/>
     </w:p>
     <w:p>
       <w:pPr>
@@ -97,8 +122,13 @@
         </w:numPr>
       </w:pPr>
       <w:r>
-        <w:t>Look at Circuit</w:t>
-      </w:r>
+        <w:t xml:space="preserve">Look at </w:t>
+      </w:r>
+      <w:proofErr w:type="gramStart"/>
+      <w:r>
+        <w:t>Circuit</w:t>
+      </w:r>
+      <w:proofErr w:type="gramEnd"/>
     </w:p>
     <w:p>
       <w:pPr>
@@ -248,8 +278,18 @@
           <w:rFonts w:eastAsiaTheme="majorEastAsia"/>
           <w:color w:val="D4D4D4"/>
         </w:rPr>
-        <w:t xml:space="preserve"> machine</w:t>
-      </w:r>
+        <w:t xml:space="preserve"> </w:t>
+      </w:r>
+      <w:proofErr w:type="gramStart"/>
+      <w:r>
+        <w:rPr>
+          <w:rStyle w:val="line"/>
+          <w:rFonts w:eastAsiaTheme="majorEastAsia"/>
+          <w:color w:val="D4D4D4"/>
+        </w:rPr>
+        <w:t>machine</w:t>
+      </w:r>
+      <w:proofErr w:type="gramEnd"/>
     </w:p>
     <w:p>
       <w:pPr>
@@ -274,8 +314,18 @@
           <w:rFonts w:eastAsiaTheme="majorEastAsia"/>
           <w:color w:val="D4D4D4"/>
         </w:rPr>
-        <w:t xml:space="preserve"> time</w:t>
-      </w:r>
+        <w:t xml:space="preserve"> </w:t>
+      </w:r>
+      <w:proofErr w:type="gramStart"/>
+      <w:r>
+        <w:rPr>
+          <w:rStyle w:val="line"/>
+          <w:rFonts w:eastAsiaTheme="majorEastAsia"/>
+          <w:color w:val="D4D4D4"/>
+        </w:rPr>
+        <w:t>time</w:t>
+      </w:r>
+      <w:proofErr w:type="gramEnd"/>
     </w:p>
     <w:p>
       <w:pPr>
@@ -314,31 +364,61 @@
           <w:rFonts w:eastAsiaTheme="majorEastAsia"/>
         </w:rPr>
       </w:pPr>
-      <w:r>
-        <w:rPr>
-          <w:rStyle w:val="line"/>
-          <w:rFonts w:eastAsiaTheme="majorEastAsia"/>
-          <w:color w:val="D4D4D4"/>
-        </w:rPr>
-        <w:t>led_pins = [</w:t>
-      </w:r>
-    </w:p>
-    <w:p>
-      <w:pPr>
-        <w:pStyle w:val="HTMLPreformatted"/>
-        <w:shd w:val="clear" w:color="auto" w:fill="1E1E1E"/>
-        <w:rPr>
-          <w:rStyle w:val="HTMLCode"/>
-          <w:rFonts w:eastAsiaTheme="majorEastAsia"/>
-        </w:rPr>
-      </w:pPr>
-      <w:r>
-        <w:rPr>
-          <w:rStyle w:val="line"/>
-          <w:rFonts w:eastAsiaTheme="majorEastAsia"/>
-          <w:color w:val="D4D4D4"/>
-        </w:rPr>
-        <w:t xml:space="preserve">    machine.Pin(</w:t>
+      <w:proofErr w:type="spellStart"/>
+      <w:r>
+        <w:rPr>
+          <w:rStyle w:val="line"/>
+          <w:rFonts w:eastAsiaTheme="majorEastAsia"/>
+          <w:color w:val="D4D4D4"/>
+        </w:rPr>
+        <w:t>led_pins</w:t>
+      </w:r>
+      <w:proofErr w:type="spellEnd"/>
+      <w:r>
+        <w:rPr>
+          <w:rStyle w:val="line"/>
+          <w:rFonts w:eastAsiaTheme="majorEastAsia"/>
+          <w:color w:val="D4D4D4"/>
+        </w:rPr>
+        <w:t xml:space="preserve"> = [</w:t>
+      </w:r>
+    </w:p>
+    <w:p>
+      <w:pPr>
+        <w:pStyle w:val="HTMLPreformatted"/>
+        <w:shd w:val="clear" w:color="auto" w:fill="1E1E1E"/>
+        <w:rPr>
+          <w:rStyle w:val="HTMLCode"/>
+          <w:rFonts w:eastAsiaTheme="majorEastAsia"/>
+        </w:rPr>
+      </w:pPr>
+      <w:r>
+        <w:rPr>
+          <w:rStyle w:val="line"/>
+          <w:rFonts w:eastAsiaTheme="majorEastAsia"/>
+          <w:color w:val="D4D4D4"/>
+        </w:rPr>
+        <w:t xml:space="preserve">    </w:t>
+      </w:r>
+      <w:proofErr w:type="spellStart"/>
+      <w:proofErr w:type="gramStart"/>
+      <w:r>
+        <w:rPr>
+          <w:rStyle w:val="line"/>
+          <w:rFonts w:eastAsiaTheme="majorEastAsia"/>
+          <w:color w:val="D4D4D4"/>
+        </w:rPr>
+        <w:t>machine.Pin</w:t>
+      </w:r>
+      <w:proofErr w:type="spellEnd"/>
+      <w:proofErr w:type="gramEnd"/>
+      <w:r>
+        <w:rPr>
+          <w:rStyle w:val="line"/>
+          <w:rFonts w:eastAsiaTheme="majorEastAsia"/>
+          <w:color w:val="D4D4D4"/>
+        </w:rPr>
+        <w:t>(</w:t>
       </w:r>
       <w:r>
         <w:rPr>
@@ -354,25 +434,63 @@
           <w:rFonts w:eastAsiaTheme="majorEastAsia"/>
           <w:color w:val="D4D4D4"/>
         </w:rPr>
-        <w:t>, machine.Pin.OUT),</w:t>
-      </w:r>
-    </w:p>
-    <w:p>
-      <w:pPr>
-        <w:pStyle w:val="HTMLPreformatted"/>
-        <w:shd w:val="clear" w:color="auto" w:fill="1E1E1E"/>
-        <w:rPr>
-          <w:rStyle w:val="HTMLCode"/>
-          <w:rFonts w:eastAsiaTheme="majorEastAsia"/>
-        </w:rPr>
-      </w:pPr>
-      <w:r>
-        <w:rPr>
-          <w:rStyle w:val="line"/>
-          <w:rFonts w:eastAsiaTheme="majorEastAsia"/>
-          <w:color w:val="D4D4D4"/>
-        </w:rPr>
-        <w:t xml:space="preserve">    machine.Pin(</w:t>
+        <w:t xml:space="preserve">, </w:t>
+      </w:r>
+      <w:proofErr w:type="spellStart"/>
+      <w:r>
+        <w:rPr>
+          <w:rStyle w:val="line"/>
+          <w:rFonts w:eastAsiaTheme="majorEastAsia"/>
+          <w:color w:val="D4D4D4"/>
+        </w:rPr>
+        <w:t>machine.Pin.OUT</w:t>
+      </w:r>
+      <w:proofErr w:type="spellEnd"/>
+      <w:r>
+        <w:rPr>
+          <w:rStyle w:val="line"/>
+          <w:rFonts w:eastAsiaTheme="majorEastAsia"/>
+          <w:color w:val="D4D4D4"/>
+        </w:rPr>
+        <w:t>),</w:t>
+      </w:r>
+    </w:p>
+    <w:p>
+      <w:pPr>
+        <w:pStyle w:val="HTMLPreformatted"/>
+        <w:shd w:val="clear" w:color="auto" w:fill="1E1E1E"/>
+        <w:rPr>
+          <w:rStyle w:val="HTMLCode"/>
+          <w:rFonts w:eastAsiaTheme="majorEastAsia"/>
+        </w:rPr>
+      </w:pPr>
+      <w:r>
+        <w:rPr>
+          <w:rStyle w:val="line"/>
+          <w:rFonts w:eastAsiaTheme="majorEastAsia"/>
+          <w:color w:val="D4D4D4"/>
+        </w:rPr>
+        <w:t xml:space="preserve">    </w:t>
+      </w:r>
+      <w:proofErr w:type="spellStart"/>
+      <w:proofErr w:type="gramStart"/>
+      <w:r>
+        <w:rPr>
+          <w:rStyle w:val="line"/>
+          <w:rFonts w:eastAsiaTheme="majorEastAsia"/>
+          <w:color w:val="D4D4D4"/>
+        </w:rPr>
+        <w:t>machine.Pin</w:t>
+      </w:r>
+      <w:proofErr w:type="spellEnd"/>
+      <w:proofErr w:type="gramEnd"/>
+      <w:r>
+        <w:rPr>
+          <w:rStyle w:val="line"/>
+          <w:rFonts w:eastAsiaTheme="majorEastAsia"/>
+          <w:color w:val="D4D4D4"/>
+        </w:rPr>
+        <w:t>(</w:t>
       </w:r>
       <w:r>
         <w:rPr>
@@ -388,25 +506,63 @@
           <w:rFonts w:eastAsiaTheme="majorEastAsia"/>
           <w:color w:val="D4D4D4"/>
         </w:rPr>
-        <w:t>, machine.Pin.OUT),</w:t>
-      </w:r>
-    </w:p>
-    <w:p>
-      <w:pPr>
-        <w:pStyle w:val="HTMLPreformatted"/>
-        <w:shd w:val="clear" w:color="auto" w:fill="1E1E1E"/>
-        <w:rPr>
-          <w:rStyle w:val="HTMLCode"/>
-          <w:rFonts w:eastAsiaTheme="majorEastAsia"/>
-        </w:rPr>
-      </w:pPr>
-      <w:r>
-        <w:rPr>
-          <w:rStyle w:val="line"/>
-          <w:rFonts w:eastAsiaTheme="majorEastAsia"/>
-          <w:color w:val="D4D4D4"/>
-        </w:rPr>
-        <w:t xml:space="preserve">    machine.Pin(</w:t>
+        <w:t xml:space="preserve">, </w:t>
+      </w:r>
+      <w:proofErr w:type="spellStart"/>
+      <w:r>
+        <w:rPr>
+          <w:rStyle w:val="line"/>
+          <w:rFonts w:eastAsiaTheme="majorEastAsia"/>
+          <w:color w:val="D4D4D4"/>
+        </w:rPr>
+        <w:t>machine.Pin.OUT</w:t>
+      </w:r>
+      <w:proofErr w:type="spellEnd"/>
+      <w:r>
+        <w:rPr>
+          <w:rStyle w:val="line"/>
+          <w:rFonts w:eastAsiaTheme="majorEastAsia"/>
+          <w:color w:val="D4D4D4"/>
+        </w:rPr>
+        <w:t>),</w:t>
+      </w:r>
+    </w:p>
+    <w:p>
+      <w:pPr>
+        <w:pStyle w:val="HTMLPreformatted"/>
+        <w:shd w:val="clear" w:color="auto" w:fill="1E1E1E"/>
+        <w:rPr>
+          <w:rStyle w:val="HTMLCode"/>
+          <w:rFonts w:eastAsiaTheme="majorEastAsia"/>
+        </w:rPr>
+      </w:pPr>
+      <w:r>
+        <w:rPr>
+          <w:rStyle w:val="line"/>
+          <w:rFonts w:eastAsiaTheme="majorEastAsia"/>
+          <w:color w:val="D4D4D4"/>
+        </w:rPr>
+        <w:t xml:space="preserve">    </w:t>
+      </w:r>
+      <w:proofErr w:type="spellStart"/>
+      <w:proofErr w:type="gramStart"/>
+      <w:r>
+        <w:rPr>
+          <w:rStyle w:val="line"/>
+          <w:rFonts w:eastAsiaTheme="majorEastAsia"/>
+          <w:color w:val="D4D4D4"/>
+        </w:rPr>
+        <w:t>machine.Pin</w:t>
+      </w:r>
+      <w:proofErr w:type="spellEnd"/>
+      <w:proofErr w:type="gramEnd"/>
+      <w:r>
+        <w:rPr>
+          <w:rStyle w:val="line"/>
+          <w:rFonts w:eastAsiaTheme="majorEastAsia"/>
+          <w:color w:val="D4D4D4"/>
+        </w:rPr>
+        <w:t>(</w:t>
       </w:r>
       <w:r>
         <w:rPr>
@@ -422,25 +578,63 @@
           <w:rFonts w:eastAsiaTheme="majorEastAsia"/>
           <w:color w:val="D4D4D4"/>
         </w:rPr>
-        <w:t>, machine.Pin.OUT),</w:t>
-      </w:r>
-    </w:p>
-    <w:p>
-      <w:pPr>
-        <w:pStyle w:val="HTMLPreformatted"/>
-        <w:shd w:val="clear" w:color="auto" w:fill="1E1E1E"/>
-        <w:rPr>
-          <w:rStyle w:val="HTMLCode"/>
-          <w:rFonts w:eastAsiaTheme="majorEastAsia"/>
-        </w:rPr>
-      </w:pPr>
-      <w:r>
-        <w:rPr>
-          <w:rStyle w:val="line"/>
-          <w:rFonts w:eastAsiaTheme="majorEastAsia"/>
-          <w:color w:val="D4D4D4"/>
-        </w:rPr>
-        <w:t xml:space="preserve">    machine.Pin(</w:t>
+        <w:t xml:space="preserve">, </w:t>
+      </w:r>
+      <w:proofErr w:type="spellStart"/>
+      <w:r>
+        <w:rPr>
+          <w:rStyle w:val="line"/>
+          <w:rFonts w:eastAsiaTheme="majorEastAsia"/>
+          <w:color w:val="D4D4D4"/>
+        </w:rPr>
+        <w:t>machine.Pin.OUT</w:t>
+      </w:r>
+      <w:proofErr w:type="spellEnd"/>
+      <w:r>
+        <w:rPr>
+          <w:rStyle w:val="line"/>
+          <w:rFonts w:eastAsiaTheme="majorEastAsia"/>
+          <w:color w:val="D4D4D4"/>
+        </w:rPr>
+        <w:t>),</w:t>
+      </w:r>
+    </w:p>
+    <w:p>
+      <w:pPr>
+        <w:pStyle w:val="HTMLPreformatted"/>
+        <w:shd w:val="clear" w:color="auto" w:fill="1E1E1E"/>
+        <w:rPr>
+          <w:rStyle w:val="HTMLCode"/>
+          <w:rFonts w:eastAsiaTheme="majorEastAsia"/>
+        </w:rPr>
+      </w:pPr>
+      <w:r>
+        <w:rPr>
+          <w:rStyle w:val="line"/>
+          <w:rFonts w:eastAsiaTheme="majorEastAsia"/>
+          <w:color w:val="D4D4D4"/>
+        </w:rPr>
+        <w:t xml:space="preserve">    </w:t>
+      </w:r>
+      <w:proofErr w:type="spellStart"/>
+      <w:proofErr w:type="gramStart"/>
+      <w:r>
+        <w:rPr>
+          <w:rStyle w:val="line"/>
+          <w:rFonts w:eastAsiaTheme="majorEastAsia"/>
+          <w:color w:val="D4D4D4"/>
+        </w:rPr>
+        <w:t>machine.Pin</w:t>
+      </w:r>
+      <w:proofErr w:type="spellEnd"/>
+      <w:proofErr w:type="gramEnd"/>
+      <w:r>
+        <w:rPr>
+          <w:rStyle w:val="line"/>
+          <w:rFonts w:eastAsiaTheme="majorEastAsia"/>
+          <w:color w:val="D4D4D4"/>
+        </w:rPr>
+        <w:t>(</w:t>
       </w:r>
       <w:r>
         <w:rPr>
@@ -456,7 +650,25 @@
           <w:rFonts w:eastAsiaTheme="majorEastAsia"/>
           <w:color w:val="D4D4D4"/>
         </w:rPr>
-        <w:t>, machine.Pin.OUT)</w:t>
+        <w:t xml:space="preserve">, </w:t>
+      </w:r>
+      <w:proofErr w:type="spellStart"/>
+      <w:r>
+        <w:rPr>
+          <w:rStyle w:val="line"/>
+          <w:rFonts w:eastAsiaTheme="majorEastAsia"/>
+          <w:color w:val="D4D4D4"/>
+        </w:rPr>
+        <w:t>machine.Pin.OUT</w:t>
+      </w:r>
+      <w:proofErr w:type="spellEnd"/>
+      <w:r>
+        <w:rPr>
+          <w:rStyle w:val="line"/>
+          <w:rFonts w:eastAsiaTheme="majorEastAsia"/>
+          <w:color w:val="D4D4D4"/>
+        </w:rPr>
+        <w:t>)</w:t>
       </w:r>
     </w:p>
     <w:p>
@@ -486,13 +698,43 @@
           <w:rFonts w:eastAsiaTheme="majorEastAsia"/>
         </w:rPr>
       </w:pPr>
-      <w:r>
-        <w:rPr>
-          <w:rStyle w:val="line"/>
-          <w:rFonts w:eastAsiaTheme="majorEastAsia"/>
-          <w:color w:val="D4D4D4"/>
-        </w:rPr>
-        <w:t>button_pin = machine.Pin(</w:t>
+      <w:proofErr w:type="spellStart"/>
+      <w:r>
+        <w:rPr>
+          <w:rStyle w:val="line"/>
+          <w:rFonts w:eastAsiaTheme="majorEastAsia"/>
+          <w:color w:val="D4D4D4"/>
+        </w:rPr>
+        <w:t>button_pin</w:t>
+      </w:r>
+      <w:proofErr w:type="spellEnd"/>
+      <w:r>
+        <w:rPr>
+          <w:rStyle w:val="line"/>
+          <w:rFonts w:eastAsiaTheme="majorEastAsia"/>
+          <w:color w:val="D4D4D4"/>
+        </w:rPr>
+        <w:t xml:space="preserve"> = </w:t>
+      </w:r>
+      <w:proofErr w:type="spellStart"/>
+      <w:proofErr w:type="gramStart"/>
+      <w:r>
+        <w:rPr>
+          <w:rStyle w:val="line"/>
+          <w:rFonts w:eastAsiaTheme="majorEastAsia"/>
+          <w:color w:val="D4D4D4"/>
+        </w:rPr>
+        <w:t>machine.Pin</w:t>
+      </w:r>
+      <w:proofErr w:type="spellEnd"/>
+      <w:proofErr w:type="gramEnd"/>
+      <w:r>
+        <w:rPr>
+          <w:rStyle w:val="line"/>
+          <w:rFonts w:eastAsiaTheme="majorEastAsia"/>
+          <w:color w:val="D4D4D4"/>
+        </w:rPr>
+        <w:t>(</w:t>
       </w:r>
       <w:r>
         <w:rPr>
@@ -508,7 +750,25 @@
           <w:rFonts w:eastAsiaTheme="majorEastAsia"/>
           <w:color w:val="D4D4D4"/>
         </w:rPr>
-        <w:t>, machine.Pin.IN, machine.Pin.PULL_DOWN)</w:t>
+        <w:t xml:space="preserve">, machine.Pin.IN, </w:t>
+      </w:r>
+      <w:proofErr w:type="spellStart"/>
+      <w:r>
+        <w:rPr>
+          <w:rStyle w:val="line"/>
+          <w:rFonts w:eastAsiaTheme="majorEastAsia"/>
+          <w:color w:val="D4D4D4"/>
+        </w:rPr>
+        <w:t>machine.Pin.PULL_DOWN</w:t>
+      </w:r>
+      <w:proofErr w:type="spellEnd"/>
+      <w:r>
+        <w:rPr>
+          <w:rStyle w:val="line"/>
+          <w:rFonts w:eastAsiaTheme="majorEastAsia"/>
+          <w:color w:val="D4D4D4"/>
+        </w:rPr>
+        <w:t>)</w:t>
       </w:r>
     </w:p>
     <w:p>
@@ -548,13 +808,23 @@
           <w:rFonts w:eastAsiaTheme="majorEastAsia"/>
         </w:rPr>
       </w:pPr>
-      <w:r>
-        <w:rPr>
-          <w:rStyle w:val="line"/>
-          <w:rFonts w:eastAsiaTheme="majorEastAsia"/>
-          <w:color w:val="D4D4D4"/>
-        </w:rPr>
-        <w:t>led_states = [</w:t>
+      <w:proofErr w:type="spellStart"/>
+      <w:r>
+        <w:rPr>
+          <w:rStyle w:val="line"/>
+          <w:rFonts w:eastAsiaTheme="majorEastAsia"/>
+          <w:color w:val="D4D4D4"/>
+        </w:rPr>
+        <w:t>led_states</w:t>
+      </w:r>
+      <w:proofErr w:type="spellEnd"/>
+      <w:r>
+        <w:rPr>
+          <w:rStyle w:val="line"/>
+          <w:rFonts w:eastAsiaTheme="majorEastAsia"/>
+          <w:color w:val="D4D4D4"/>
+        </w:rPr>
+        <w:t xml:space="preserve"> = [</w:t>
       </w:r>
       <w:r>
         <w:rPr>
@@ -572,6 +842,7 @@
         </w:rPr>
         <w:t xml:space="preserve">] * </w:t>
       </w:r>
+      <w:proofErr w:type="spellStart"/>
       <w:r>
         <w:rPr>
           <w:rStyle w:val="line"/>
@@ -580,13 +851,32 @@
         </w:rPr>
         <w:t>len</w:t>
       </w:r>
-      <w:r>
-        <w:rPr>
-          <w:rStyle w:val="line"/>
-          <w:rFonts w:eastAsiaTheme="majorEastAsia"/>
-          <w:color w:val="D4D4D4"/>
-        </w:rPr>
-        <w:t>(led_pins)</w:t>
+      <w:proofErr w:type="spellEnd"/>
+      <w:r>
+        <w:rPr>
+          <w:rStyle w:val="line"/>
+          <w:rFonts w:eastAsiaTheme="majorEastAsia"/>
+          <w:color w:val="D4D4D4"/>
+        </w:rPr>
+        <w:t>(</w:t>
+      </w:r>
+      <w:proofErr w:type="spellStart"/>
+      <w:r>
+        <w:rPr>
+          <w:rStyle w:val="line"/>
+          <w:rFonts w:eastAsiaTheme="majorEastAsia"/>
+          <w:color w:val="D4D4D4"/>
+        </w:rPr>
+        <w:t>led_pins</w:t>
+      </w:r>
+      <w:proofErr w:type="spellEnd"/>
+      <w:r>
+        <w:rPr>
+          <w:rStyle w:val="line"/>
+          <w:rFonts w:eastAsiaTheme="majorEastAsia"/>
+          <w:color w:val="D4D4D4"/>
+        </w:rPr>
+        <w:t>)</w:t>
       </w:r>
     </w:p>
     <w:p>
@@ -642,21 +932,41 @@
         </w:rPr>
         <w:t xml:space="preserve"> </w:t>
       </w:r>
+      <w:proofErr w:type="spellStart"/>
       <w:r>
         <w:rPr>
           <w:rStyle w:val="line"/>
           <w:rFonts w:eastAsiaTheme="majorEastAsia"/>
           <w:color w:val="DCDCAA"/>
         </w:rPr>
-        <w:t>update_led_states</w:t>
-      </w:r>
-      <w:r>
-        <w:rPr>
-          <w:rStyle w:val="line"/>
-          <w:rFonts w:eastAsiaTheme="majorEastAsia"/>
-          <w:color w:val="D4D4D4"/>
-        </w:rPr>
-        <w:t>():</w:t>
+        <w:t>update_led_</w:t>
+      </w:r>
+      <w:proofErr w:type="gramStart"/>
+      <w:r>
+        <w:rPr>
+          <w:rStyle w:val="line"/>
+          <w:rFonts w:eastAsiaTheme="majorEastAsia"/>
+          <w:color w:val="DCDCAA"/>
+        </w:rPr>
+        <w:t>states</w:t>
+      </w:r>
+      <w:proofErr w:type="spellEnd"/>
+      <w:r>
+        <w:rPr>
+          <w:rStyle w:val="line"/>
+          <w:rFonts w:eastAsiaTheme="majorEastAsia"/>
+          <w:color w:val="D4D4D4"/>
+        </w:rPr>
+        <w:t>(</w:t>
+      </w:r>
+      <w:proofErr w:type="gramEnd"/>
+      <w:r>
+        <w:rPr>
+          <w:rStyle w:val="line"/>
+          <w:rFonts w:eastAsiaTheme="majorEastAsia"/>
+          <w:color w:val="D4D4D4"/>
+        </w:rPr>
+        <w:t>):</w:t>
       </w:r>
     </w:p>
     <w:p>
@@ -690,7 +1000,25 @@
           <w:rFonts w:eastAsiaTheme="majorEastAsia"/>
           <w:color w:val="D4D4D4"/>
         </w:rPr>
-        <w:t xml:space="preserve"> i, led </w:t>
+        <w:t xml:space="preserve"> </w:t>
+      </w:r>
+      <w:proofErr w:type="spellStart"/>
+      <w:r>
+        <w:rPr>
+          <w:rStyle w:val="line"/>
+          <w:rFonts w:eastAsiaTheme="majorEastAsia"/>
+          <w:color w:val="D4D4D4"/>
+        </w:rPr>
+        <w:t>i</w:t>
+      </w:r>
+      <w:proofErr w:type="spellEnd"/>
+      <w:r>
+        <w:rPr>
+          <w:rStyle w:val="line"/>
+          <w:rFonts w:eastAsiaTheme="majorEastAsia"/>
+          <w:color w:val="D4D4D4"/>
+        </w:rPr>
+        <w:t xml:space="preserve">, led </w:t>
       </w:r>
       <w:r>
         <w:rPr>
@@ -722,7 +1050,25 @@
           <w:rFonts w:eastAsiaTheme="majorEastAsia"/>
           <w:color w:val="D4D4D4"/>
         </w:rPr>
-        <w:t>(led_pins):</w:t>
+        <w:t>(</w:t>
+      </w:r>
+      <w:proofErr w:type="spellStart"/>
+      <w:r>
+        <w:rPr>
+          <w:rStyle w:val="line"/>
+          <w:rFonts w:eastAsiaTheme="majorEastAsia"/>
+          <w:color w:val="D4D4D4"/>
+        </w:rPr>
+        <w:t>led_pins</w:t>
+      </w:r>
+      <w:proofErr w:type="spellEnd"/>
+      <w:r>
+        <w:rPr>
+          <w:rStyle w:val="line"/>
+          <w:rFonts w:eastAsiaTheme="majorEastAsia"/>
+          <w:color w:val="D4D4D4"/>
+        </w:rPr>
+        <w:t>):</w:t>
       </w:r>
     </w:p>
     <w:p>
@@ -756,7 +1102,43 @@
           <w:rFonts w:eastAsiaTheme="majorEastAsia"/>
           <w:color w:val="D4D4D4"/>
         </w:rPr>
-        <w:t xml:space="preserve"> led_states[i] == </w:t>
+        <w:t xml:space="preserve"> </w:t>
+      </w:r>
+      <w:proofErr w:type="spellStart"/>
+      <w:r>
+        <w:rPr>
+          <w:rStyle w:val="line"/>
+          <w:rFonts w:eastAsiaTheme="majorEastAsia"/>
+          <w:color w:val="D4D4D4"/>
+        </w:rPr>
+        <w:t>led_states</w:t>
+      </w:r>
+      <w:proofErr w:type="spellEnd"/>
+      <w:r>
+        <w:rPr>
+          <w:rStyle w:val="line"/>
+          <w:rFonts w:eastAsiaTheme="majorEastAsia"/>
+          <w:color w:val="D4D4D4"/>
+        </w:rPr>
+        <w:t>[</w:t>
+      </w:r>
+      <w:proofErr w:type="spellStart"/>
+      <w:r>
+        <w:rPr>
+          <w:rStyle w:val="line"/>
+          <w:rFonts w:eastAsiaTheme="majorEastAsia"/>
+          <w:color w:val="D4D4D4"/>
+        </w:rPr>
+        <w:t>i</w:t>
+      </w:r>
+      <w:proofErr w:type="spellEnd"/>
+      <w:r>
+        <w:rPr>
+          <w:rStyle w:val="line"/>
+          <w:rFonts w:eastAsiaTheme="majorEastAsia"/>
+          <w:color w:val="D4D4D4"/>
+        </w:rPr>
+        <w:t xml:space="preserve">] == </w:t>
       </w:r>
       <w:r>
         <w:rPr>
@@ -790,7 +1172,27 @@
           <w:rFonts w:eastAsiaTheme="majorEastAsia"/>
           <w:color w:val="D4D4D4"/>
         </w:rPr>
-        <w:t xml:space="preserve">            led.on()</w:t>
+        <w:t xml:space="preserve">            </w:t>
+      </w:r>
+      <w:proofErr w:type="spellStart"/>
+      <w:proofErr w:type="gramStart"/>
+      <w:r>
+        <w:rPr>
+          <w:rStyle w:val="line"/>
+          <w:rFonts w:eastAsiaTheme="majorEastAsia"/>
+          <w:color w:val="D4D4D4"/>
+        </w:rPr>
+        <w:t>led.on</w:t>
+      </w:r>
+      <w:proofErr w:type="spellEnd"/>
+      <w:proofErr w:type="gramEnd"/>
+      <w:r>
+        <w:rPr>
+          <w:rStyle w:val="line"/>
+          <w:rFonts w:eastAsiaTheme="majorEastAsia"/>
+          <w:color w:val="D4D4D4"/>
+        </w:rPr>
+        <w:t>()</w:t>
       </w:r>
     </w:p>
     <w:p>
@@ -842,7 +1244,35 @@
           <w:rFonts w:eastAsiaTheme="majorEastAsia"/>
           <w:color w:val="D4D4D4"/>
         </w:rPr>
-        <w:t xml:space="preserve">            led.off()</w:t>
+        <w:t xml:space="preserve">            </w:t>
+      </w:r>
+      <w:proofErr w:type="spellStart"/>
+      <w:proofErr w:type="gramStart"/>
+      <w:r>
+        <w:rPr>
+          <w:rStyle w:val="line"/>
+          <w:rFonts w:eastAsiaTheme="majorEastAsia"/>
+          <w:color w:val="D4D4D4"/>
+        </w:rPr>
+        <w:t>led.off</w:t>
+      </w:r>
+      <w:proofErr w:type="spellEnd"/>
+      <w:r>
+        <w:rPr>
+          <w:rStyle w:val="line"/>
+          <w:rFonts w:eastAsiaTheme="majorEastAsia"/>
+          <w:color w:val="D4D4D4"/>
+        </w:rPr>
+        <w:t>(</w:t>
+      </w:r>
+      <w:proofErr w:type="gramEnd"/>
+      <w:r>
+        <w:rPr>
+          <w:rStyle w:val="line"/>
+          <w:rFonts w:eastAsiaTheme="majorEastAsia"/>
+          <w:color w:val="D4D4D4"/>
+        </w:rPr>
+        <w:t>)</w:t>
       </w:r>
     </w:p>
     <w:p>
@@ -898,14 +1328,25 @@
         </w:rPr>
         <w:t xml:space="preserve"> </w:t>
       </w:r>
+      <w:proofErr w:type="spellStart"/>
       <w:r>
         <w:rPr>
           <w:rStyle w:val="line"/>
           <w:rFonts w:eastAsiaTheme="majorEastAsia"/>
           <w:color w:val="DCDCAA"/>
         </w:rPr>
-        <w:t>padded_binary_string</w:t>
-      </w:r>
+        <w:t>padded_binary_</w:t>
+      </w:r>
+      <w:proofErr w:type="gramStart"/>
+      <w:r>
+        <w:rPr>
+          <w:rStyle w:val="line"/>
+          <w:rFonts w:eastAsiaTheme="majorEastAsia"/>
+          <w:color w:val="DCDCAA"/>
+        </w:rPr>
+        <w:t>string</w:t>
+      </w:r>
+      <w:proofErr w:type="spellEnd"/>
       <w:r>
         <w:rPr>
           <w:rStyle w:val="line"/>
@@ -914,6 +1355,7 @@
         </w:rPr>
         <w:t>(</w:t>
       </w:r>
+      <w:proofErr w:type="gramEnd"/>
       <w:r>
         <w:rPr>
           <w:rStyle w:val="line"/>
@@ -962,7 +1404,25 @@
           <w:rFonts w:eastAsiaTheme="majorEastAsia"/>
           <w:color w:val="D4D4D4"/>
         </w:rPr>
-        <w:t xml:space="preserve">    binary_str = </w:t>
+        <w:t xml:space="preserve">    </w:t>
+      </w:r>
+      <w:proofErr w:type="spellStart"/>
+      <w:r>
+        <w:rPr>
+          <w:rStyle w:val="line"/>
+          <w:rFonts w:eastAsiaTheme="majorEastAsia"/>
+          <w:color w:val="D4D4D4"/>
+        </w:rPr>
+        <w:t>binary_str</w:t>
+      </w:r>
+      <w:proofErr w:type="spellEnd"/>
+      <w:r>
+        <w:rPr>
+          <w:rStyle w:val="line"/>
+          <w:rFonts w:eastAsiaTheme="majorEastAsia"/>
+          <w:color w:val="D4D4D4"/>
+        </w:rPr>
+        <w:t xml:space="preserve"> = </w:t>
       </w:r>
       <w:r>
         <w:rPr>
@@ -978,7 +1438,25 @@
           <w:rFonts w:eastAsiaTheme="majorEastAsia"/>
           <w:color w:val="D4D4D4"/>
         </w:rPr>
-        <w:t>(value).replace(</w:t>
+        <w:t>(value</w:t>
+      </w:r>
+      <w:proofErr w:type="gramStart"/>
+      <w:r>
+        <w:rPr>
+          <w:rStyle w:val="line"/>
+          <w:rFonts w:eastAsiaTheme="majorEastAsia"/>
+          <w:color w:val="D4D4D4"/>
+        </w:rPr>
+        <w:t>).replace</w:t>
+      </w:r>
+      <w:proofErr w:type="gramEnd"/>
+      <w:r>
+        <w:rPr>
+          <w:rStyle w:val="line"/>
+          <w:rFonts w:eastAsiaTheme="majorEastAsia"/>
+          <w:color w:val="D4D4D4"/>
+        </w:rPr>
+        <w:t>(</w:t>
       </w:r>
       <w:r>
         <w:rPr>
@@ -1046,6 +1524,7 @@
         </w:rPr>
         <w:t xml:space="preserve"> </w:t>
       </w:r>
+      <w:proofErr w:type="spellStart"/>
       <w:r>
         <w:rPr>
           <w:rStyle w:val="line"/>
@@ -1054,31 +1533,68 @@
         </w:rPr>
         <w:t>len</w:t>
       </w:r>
-      <w:r>
-        <w:rPr>
-          <w:rStyle w:val="line"/>
-          <w:rFonts w:eastAsiaTheme="majorEastAsia"/>
-          <w:color w:val="D4D4D4"/>
-        </w:rPr>
-        <w:t>(binary_str) &lt; length:</w:t>
-      </w:r>
-    </w:p>
-    <w:p>
-      <w:pPr>
-        <w:pStyle w:val="HTMLPreformatted"/>
-        <w:shd w:val="clear" w:color="auto" w:fill="1E1E1E"/>
-        <w:rPr>
-          <w:rStyle w:val="HTMLCode"/>
-          <w:rFonts w:eastAsiaTheme="majorEastAsia"/>
-        </w:rPr>
-      </w:pPr>
-      <w:r>
-        <w:rPr>
-          <w:rStyle w:val="line"/>
-          <w:rFonts w:eastAsiaTheme="majorEastAsia"/>
-          <w:color w:val="D4D4D4"/>
-        </w:rPr>
-        <w:t xml:space="preserve">        binary_str = </w:t>
+      <w:proofErr w:type="spellEnd"/>
+      <w:r>
+        <w:rPr>
+          <w:rStyle w:val="line"/>
+          <w:rFonts w:eastAsiaTheme="majorEastAsia"/>
+          <w:color w:val="D4D4D4"/>
+        </w:rPr>
+        <w:t>(</w:t>
+      </w:r>
+      <w:proofErr w:type="spellStart"/>
+      <w:r>
+        <w:rPr>
+          <w:rStyle w:val="line"/>
+          <w:rFonts w:eastAsiaTheme="majorEastAsia"/>
+          <w:color w:val="D4D4D4"/>
+        </w:rPr>
+        <w:t>binary_str</w:t>
+      </w:r>
+      <w:proofErr w:type="spellEnd"/>
+      <w:r>
+        <w:rPr>
+          <w:rStyle w:val="line"/>
+          <w:rFonts w:eastAsiaTheme="majorEastAsia"/>
+          <w:color w:val="D4D4D4"/>
+        </w:rPr>
+        <w:t>) &lt; length:</w:t>
+      </w:r>
+    </w:p>
+    <w:p>
+      <w:pPr>
+        <w:pStyle w:val="HTMLPreformatted"/>
+        <w:shd w:val="clear" w:color="auto" w:fill="1E1E1E"/>
+        <w:rPr>
+          <w:rStyle w:val="HTMLCode"/>
+          <w:rFonts w:eastAsiaTheme="majorEastAsia"/>
+        </w:rPr>
+      </w:pPr>
+      <w:r>
+        <w:rPr>
+          <w:rStyle w:val="line"/>
+          <w:rFonts w:eastAsiaTheme="majorEastAsia"/>
+          <w:color w:val="D4D4D4"/>
+        </w:rPr>
+        <w:t xml:space="preserve">        </w:t>
+      </w:r>
+      <w:proofErr w:type="spellStart"/>
+      <w:r>
+        <w:rPr>
+          <w:rStyle w:val="line"/>
+          <w:rFonts w:eastAsiaTheme="majorEastAsia"/>
+          <w:color w:val="D4D4D4"/>
+        </w:rPr>
+        <w:t>binary_str</w:t>
+      </w:r>
+      <w:proofErr w:type="spellEnd"/>
+      <w:r>
+        <w:rPr>
+          <w:rStyle w:val="line"/>
+          <w:rFonts w:eastAsiaTheme="majorEastAsia"/>
+          <w:color w:val="D4D4D4"/>
+        </w:rPr>
+        <w:t xml:space="preserve"> = </w:t>
       </w:r>
       <w:r>
         <w:rPr>
@@ -1094,8 +1610,18 @@
           <w:rFonts w:eastAsiaTheme="majorEastAsia"/>
           <w:color w:val="D4D4D4"/>
         </w:rPr>
-        <w:t xml:space="preserve"> + binary_str</w:t>
-      </w:r>
+        <w:t xml:space="preserve"> + </w:t>
+      </w:r>
+      <w:proofErr w:type="spellStart"/>
+      <w:r>
+        <w:rPr>
+          <w:rStyle w:val="line"/>
+          <w:rFonts w:eastAsiaTheme="majorEastAsia"/>
+          <w:color w:val="D4D4D4"/>
+        </w:rPr>
+        <w:t>binary_str</w:t>
+      </w:r>
+      <w:proofErr w:type="spellEnd"/>
     </w:p>
     <w:p>
       <w:pPr>
@@ -1128,8 +1654,28 @@
           <w:rFonts w:eastAsiaTheme="majorEastAsia"/>
           <w:color w:val="D4D4D4"/>
         </w:rPr>
-        <w:t xml:space="preserve"> binary_str</w:t>
-      </w:r>
+        <w:t xml:space="preserve"> </w:t>
+      </w:r>
+      <w:proofErr w:type="spellStart"/>
+      <w:r>
+        <w:rPr>
+          <w:rStyle w:val="line"/>
+          <w:rFonts w:eastAsiaTheme="majorEastAsia"/>
+          <w:color w:val="D4D4D4"/>
+        </w:rPr>
+        <w:t>binary_</w:t>
+      </w:r>
+      <w:proofErr w:type="gramStart"/>
+      <w:r>
+        <w:rPr>
+          <w:rStyle w:val="line"/>
+          <w:rFonts w:eastAsiaTheme="majorEastAsia"/>
+          <w:color w:val="D4D4D4"/>
+        </w:rPr>
+        <w:t>str</w:t>
+      </w:r>
+      <w:proofErr w:type="spellEnd"/>
+      <w:proofErr w:type="gramEnd"/>
     </w:p>
     <w:p>
       <w:pPr>
@@ -1184,21 +1730,41 @@
         </w:rPr>
         <w:t xml:space="preserve"> </w:t>
       </w:r>
+      <w:proofErr w:type="spellStart"/>
       <w:r>
         <w:rPr>
           <w:rStyle w:val="line"/>
           <w:rFonts w:eastAsiaTheme="majorEastAsia"/>
           <w:color w:val="DCDCAA"/>
         </w:rPr>
-        <w:t>increment_counter</w:t>
-      </w:r>
-      <w:r>
-        <w:rPr>
-          <w:rStyle w:val="line"/>
-          <w:rFonts w:eastAsiaTheme="majorEastAsia"/>
-          <w:color w:val="D4D4D4"/>
-        </w:rPr>
-        <w:t>():</w:t>
+        <w:t>increment_</w:t>
+      </w:r>
+      <w:proofErr w:type="gramStart"/>
+      <w:r>
+        <w:rPr>
+          <w:rStyle w:val="line"/>
+          <w:rFonts w:eastAsiaTheme="majorEastAsia"/>
+          <w:color w:val="DCDCAA"/>
+        </w:rPr>
+        <w:t>counter</w:t>
+      </w:r>
+      <w:proofErr w:type="spellEnd"/>
+      <w:r>
+        <w:rPr>
+          <w:rStyle w:val="line"/>
+          <w:rFonts w:eastAsiaTheme="majorEastAsia"/>
+          <w:color w:val="D4D4D4"/>
+        </w:rPr>
+        <w:t>(</w:t>
+      </w:r>
+      <w:proofErr w:type="gramEnd"/>
+      <w:r>
+        <w:rPr>
+          <w:rStyle w:val="line"/>
+          <w:rFonts w:eastAsiaTheme="majorEastAsia"/>
+          <w:color w:val="D4D4D4"/>
+        </w:rPr>
+        <w:t>):</w:t>
       </w:r>
     </w:p>
     <w:p>
@@ -1242,8 +1808,27 @@
           <w:rFonts w:eastAsiaTheme="majorEastAsia"/>
           <w:color w:val="D4D4D4"/>
         </w:rPr>
-        <w:t xml:space="preserve">    binary_value = </w:t>
-      </w:r>
+        <w:t xml:space="preserve">    </w:t>
+      </w:r>
+      <w:proofErr w:type="spellStart"/>
+      <w:r>
+        <w:rPr>
+          <w:rStyle w:val="line"/>
+          <w:rFonts w:eastAsiaTheme="majorEastAsia"/>
+          <w:color w:val="D4D4D4"/>
+        </w:rPr>
+        <w:t>binary_value</w:t>
+      </w:r>
+      <w:proofErr w:type="spellEnd"/>
+      <w:r>
+        <w:rPr>
+          <w:rStyle w:val="line"/>
+          <w:rFonts w:eastAsiaTheme="majorEastAsia"/>
+          <w:color w:val="D4D4D4"/>
+        </w:rPr>
+        <w:t xml:space="preserve"> = </w:t>
+      </w:r>
+      <w:proofErr w:type="gramStart"/>
       <w:r>
         <w:rPr>
           <w:rStyle w:val="line"/>
@@ -1260,6 +1845,7 @@
         </w:rPr>
         <w:t>(</w:t>
       </w:r>
+      <w:proofErr w:type="gramEnd"/>
       <w:r>
         <w:rPr>
           <w:rStyle w:val="line"/>
@@ -1306,7 +1892,25 @@
           <w:rFonts w:eastAsiaTheme="majorEastAsia"/>
           <w:color w:val="D4D4D4"/>
         </w:rPr>
-        <w:t xml:space="preserve">, led_states)), </w:t>
+        <w:t xml:space="preserve">, </w:t>
+      </w:r>
+      <w:proofErr w:type="spellStart"/>
+      <w:r>
+        <w:rPr>
+          <w:rStyle w:val="line"/>
+          <w:rFonts w:eastAsiaTheme="majorEastAsia"/>
+          <w:color w:val="D4D4D4"/>
+        </w:rPr>
+        <w:t>led_states</w:t>
+      </w:r>
+      <w:proofErr w:type="spellEnd"/>
+      <w:r>
+        <w:rPr>
+          <w:rStyle w:val="line"/>
+          <w:rFonts w:eastAsiaTheme="majorEastAsia"/>
+          <w:color w:val="D4D4D4"/>
+        </w:rPr>
+        <w:t xml:space="preserve">)), </w:t>
       </w:r>
       <w:r>
         <w:rPr>
@@ -1340,7 +1944,25 @@
           <w:rFonts w:eastAsiaTheme="majorEastAsia"/>
           <w:color w:val="D4D4D4"/>
         </w:rPr>
-        <w:t xml:space="preserve">    binary_value += </w:t>
+        <w:t xml:space="preserve">    </w:t>
+      </w:r>
+      <w:proofErr w:type="spellStart"/>
+      <w:r>
+        <w:rPr>
+          <w:rStyle w:val="line"/>
+          <w:rFonts w:eastAsiaTheme="majorEastAsia"/>
+          <w:color w:val="D4D4D4"/>
+        </w:rPr>
+        <w:t>binary_value</w:t>
+      </w:r>
+      <w:proofErr w:type="spellEnd"/>
+      <w:r>
+        <w:rPr>
+          <w:rStyle w:val="line"/>
+          <w:rFonts w:eastAsiaTheme="majorEastAsia"/>
+          <w:color w:val="D4D4D4"/>
+        </w:rPr>
+        <w:t xml:space="preserve"> += </w:t>
       </w:r>
       <w:r>
         <w:rPr>
@@ -1408,7 +2030,25 @@
           <w:rFonts w:eastAsiaTheme="majorEastAsia"/>
           <w:color w:val="D4D4D4"/>
         </w:rPr>
-        <w:t xml:space="preserve"> binary_value &gt;= </w:t>
+        <w:t xml:space="preserve"> </w:t>
+      </w:r>
+      <w:proofErr w:type="spellStart"/>
+      <w:r>
+        <w:rPr>
+          <w:rStyle w:val="line"/>
+          <w:rFonts w:eastAsiaTheme="majorEastAsia"/>
+          <w:color w:val="D4D4D4"/>
+        </w:rPr>
+        <w:t>binary_value</w:t>
+      </w:r>
+      <w:proofErr w:type="spellEnd"/>
+      <w:r>
+        <w:rPr>
+          <w:rStyle w:val="line"/>
+          <w:rFonts w:eastAsiaTheme="majorEastAsia"/>
+          <w:color w:val="D4D4D4"/>
+        </w:rPr>
+        <w:t xml:space="preserve"> &gt;= </w:t>
       </w:r>
       <w:r>
         <w:rPr>
@@ -1442,7 +2082,25 @@
           <w:rFonts w:eastAsiaTheme="majorEastAsia"/>
           <w:color w:val="D4D4D4"/>
         </w:rPr>
-        <w:t xml:space="preserve">        binary_value = </w:t>
+        <w:t xml:space="preserve">        </w:t>
+      </w:r>
+      <w:proofErr w:type="spellStart"/>
+      <w:r>
+        <w:rPr>
+          <w:rStyle w:val="line"/>
+          <w:rFonts w:eastAsiaTheme="majorEastAsia"/>
+          <w:color w:val="D4D4D4"/>
+        </w:rPr>
+        <w:t>binary_value</w:t>
+      </w:r>
+      <w:proofErr w:type="spellEnd"/>
+      <w:r>
+        <w:rPr>
+          <w:rStyle w:val="line"/>
+          <w:rFonts w:eastAsiaTheme="majorEastAsia"/>
+          <w:color w:val="D4D4D4"/>
+        </w:rPr>
+        <w:t xml:space="preserve"> = </w:t>
       </w:r>
       <w:r>
         <w:rPr>
@@ -1468,8 +2126,73 @@
           <w:rFonts w:eastAsiaTheme="majorEastAsia"/>
           <w:color w:val="D4D4D4"/>
         </w:rPr>
-        <w:t xml:space="preserve">    binary_string = padded_binary_string(binary_value, </w:t>
-      </w:r>
+        <w:t xml:space="preserve">    </w:t>
+      </w:r>
+      <w:proofErr w:type="spellStart"/>
+      <w:r>
+        <w:rPr>
+          <w:rStyle w:val="line"/>
+          <w:rFonts w:eastAsiaTheme="majorEastAsia"/>
+          <w:color w:val="D4D4D4"/>
+        </w:rPr>
+        <w:t>binary_string</w:t>
+      </w:r>
+      <w:proofErr w:type="spellEnd"/>
+      <w:r>
+        <w:rPr>
+          <w:rStyle w:val="line"/>
+          <w:rFonts w:eastAsiaTheme="majorEastAsia"/>
+          <w:color w:val="D4D4D4"/>
+        </w:rPr>
+        <w:t xml:space="preserve"> = </w:t>
+      </w:r>
+      <w:proofErr w:type="spellStart"/>
+      <w:r>
+        <w:rPr>
+          <w:rStyle w:val="line"/>
+          <w:rFonts w:eastAsiaTheme="majorEastAsia"/>
+          <w:color w:val="D4D4D4"/>
+        </w:rPr>
+        <w:t>padded_binary_</w:t>
+      </w:r>
+      <w:proofErr w:type="gramStart"/>
+      <w:r>
+        <w:rPr>
+          <w:rStyle w:val="line"/>
+          <w:rFonts w:eastAsiaTheme="majorEastAsia"/>
+          <w:color w:val="D4D4D4"/>
+        </w:rPr>
+        <w:t>string</w:t>
+      </w:r>
+      <w:proofErr w:type="spellEnd"/>
+      <w:r>
+        <w:rPr>
+          <w:rStyle w:val="line"/>
+          <w:rFonts w:eastAsiaTheme="majorEastAsia"/>
+          <w:color w:val="D4D4D4"/>
+        </w:rPr>
+        <w:t>(</w:t>
+      </w:r>
+      <w:proofErr w:type="spellStart"/>
+      <w:proofErr w:type="gramEnd"/>
+      <w:r>
+        <w:rPr>
+          <w:rStyle w:val="line"/>
+          <w:rFonts w:eastAsiaTheme="majorEastAsia"/>
+          <w:color w:val="D4D4D4"/>
+        </w:rPr>
+        <w:t>binary_value</w:t>
+      </w:r>
+      <w:proofErr w:type="spellEnd"/>
+      <w:r>
+        <w:rPr>
+          <w:rStyle w:val="line"/>
+          <w:rFonts w:eastAsiaTheme="majorEastAsia"/>
+          <w:color w:val="D4D4D4"/>
+        </w:rPr>
+        <w:t xml:space="preserve">, </w:t>
+      </w:r>
+      <w:proofErr w:type="spellStart"/>
       <w:r>
         <w:rPr>
           <w:rStyle w:val="line"/>
@@ -1478,13 +2201,32 @@
         </w:rPr>
         <w:t>len</w:t>
       </w:r>
-      <w:r>
-        <w:rPr>
-          <w:rStyle w:val="line"/>
-          <w:rFonts w:eastAsiaTheme="majorEastAsia"/>
-          <w:color w:val="D4D4D4"/>
-        </w:rPr>
-        <w:t>(led_pins))</w:t>
+      <w:proofErr w:type="spellEnd"/>
+      <w:r>
+        <w:rPr>
+          <w:rStyle w:val="line"/>
+          <w:rFonts w:eastAsiaTheme="majorEastAsia"/>
+          <w:color w:val="D4D4D4"/>
+        </w:rPr>
+        <w:t>(</w:t>
+      </w:r>
+      <w:proofErr w:type="spellStart"/>
+      <w:r>
+        <w:rPr>
+          <w:rStyle w:val="line"/>
+          <w:rFonts w:eastAsiaTheme="majorEastAsia"/>
+          <w:color w:val="D4D4D4"/>
+        </w:rPr>
+        <w:t>led_pins</w:t>
+      </w:r>
+      <w:proofErr w:type="spellEnd"/>
+      <w:r>
+        <w:rPr>
+          <w:rStyle w:val="line"/>
+          <w:rFonts w:eastAsiaTheme="majorEastAsia"/>
+          <w:color w:val="D4D4D4"/>
+        </w:rPr>
+        <w:t>))</w:t>
       </w:r>
     </w:p>
     <w:p>
@@ -1554,7 +2296,25 @@
           <w:rFonts w:eastAsiaTheme="majorEastAsia"/>
           <w:color w:val="D4D4D4"/>
         </w:rPr>
-        <w:t xml:space="preserve"> i, bit </w:t>
+        <w:t xml:space="preserve"> </w:t>
+      </w:r>
+      <w:proofErr w:type="spellStart"/>
+      <w:r>
+        <w:rPr>
+          <w:rStyle w:val="line"/>
+          <w:rFonts w:eastAsiaTheme="majorEastAsia"/>
+          <w:color w:val="D4D4D4"/>
+        </w:rPr>
+        <w:t>i</w:t>
+      </w:r>
+      <w:proofErr w:type="spellEnd"/>
+      <w:r>
+        <w:rPr>
+          <w:rStyle w:val="line"/>
+          <w:rFonts w:eastAsiaTheme="majorEastAsia"/>
+          <w:color w:val="D4D4D4"/>
+        </w:rPr>
+        <w:t xml:space="preserve">, bit </w:t>
       </w:r>
       <w:r>
         <w:rPr>
@@ -1586,25 +2346,79 @@
           <w:rFonts w:eastAsiaTheme="majorEastAsia"/>
           <w:color w:val="D4D4D4"/>
         </w:rPr>
-        <w:t>(binary_string):</w:t>
-      </w:r>
-    </w:p>
-    <w:p>
-      <w:pPr>
-        <w:pStyle w:val="HTMLPreformatted"/>
-        <w:shd w:val="clear" w:color="auto" w:fill="1E1E1E"/>
-        <w:rPr>
-          <w:rStyle w:val="HTMLCode"/>
-          <w:rFonts w:eastAsiaTheme="majorEastAsia"/>
-        </w:rPr>
-      </w:pPr>
-      <w:r>
-        <w:rPr>
-          <w:rStyle w:val="line"/>
-          <w:rFonts w:eastAsiaTheme="majorEastAsia"/>
-          <w:color w:val="D4D4D4"/>
-        </w:rPr>
-        <w:t xml:space="preserve">        led_states[i] = </w:t>
+        <w:t>(</w:t>
+      </w:r>
+      <w:proofErr w:type="spellStart"/>
+      <w:r>
+        <w:rPr>
+          <w:rStyle w:val="line"/>
+          <w:rFonts w:eastAsiaTheme="majorEastAsia"/>
+          <w:color w:val="D4D4D4"/>
+        </w:rPr>
+        <w:t>binary_string</w:t>
+      </w:r>
+      <w:proofErr w:type="spellEnd"/>
+      <w:r>
+        <w:rPr>
+          <w:rStyle w:val="line"/>
+          <w:rFonts w:eastAsiaTheme="majorEastAsia"/>
+          <w:color w:val="D4D4D4"/>
+        </w:rPr>
+        <w:t>):</w:t>
+      </w:r>
+    </w:p>
+    <w:p>
+      <w:pPr>
+        <w:pStyle w:val="HTMLPreformatted"/>
+        <w:shd w:val="clear" w:color="auto" w:fill="1E1E1E"/>
+        <w:rPr>
+          <w:rStyle w:val="HTMLCode"/>
+          <w:rFonts w:eastAsiaTheme="majorEastAsia"/>
+        </w:rPr>
+      </w:pPr>
+      <w:r>
+        <w:rPr>
+          <w:rStyle w:val="line"/>
+          <w:rFonts w:eastAsiaTheme="majorEastAsia"/>
+          <w:color w:val="D4D4D4"/>
+        </w:rPr>
+        <w:t xml:space="preserve">        </w:t>
+      </w:r>
+      <w:proofErr w:type="spellStart"/>
+      <w:r>
+        <w:rPr>
+          <w:rStyle w:val="line"/>
+          <w:rFonts w:eastAsiaTheme="majorEastAsia"/>
+          <w:color w:val="D4D4D4"/>
+        </w:rPr>
+        <w:t>led_states</w:t>
+      </w:r>
+      <w:proofErr w:type="spellEnd"/>
+      <w:r>
+        <w:rPr>
+          <w:rStyle w:val="line"/>
+          <w:rFonts w:eastAsiaTheme="majorEastAsia"/>
+          <w:color w:val="D4D4D4"/>
+        </w:rPr>
+        <w:t>[</w:t>
+      </w:r>
+      <w:proofErr w:type="spellStart"/>
+      <w:r>
+        <w:rPr>
+          <w:rStyle w:val="line"/>
+          <w:rFonts w:eastAsiaTheme="majorEastAsia"/>
+          <w:color w:val="D4D4D4"/>
+        </w:rPr>
+        <w:t>i</w:t>
+      </w:r>
+      <w:proofErr w:type="spellEnd"/>
+      <w:r>
+        <w:rPr>
+          <w:rStyle w:val="line"/>
+          <w:rFonts w:eastAsiaTheme="majorEastAsia"/>
+          <w:color w:val="D4D4D4"/>
+        </w:rPr>
+        <w:t xml:space="preserve">] = </w:t>
       </w:r>
       <w:r>
         <w:rPr>
@@ -1724,7 +2538,43 @@
           <w:rFonts w:eastAsiaTheme="majorEastAsia"/>
           <w:color w:val="D4D4D4"/>
         </w:rPr>
-        <w:t xml:space="preserve"> button_pin.value() == </w:t>
+        <w:t xml:space="preserve"> </w:t>
+      </w:r>
+      <w:proofErr w:type="spellStart"/>
+      <w:r>
+        <w:rPr>
+          <w:rStyle w:val="line"/>
+          <w:rFonts w:eastAsiaTheme="majorEastAsia"/>
+          <w:color w:val="D4D4D4"/>
+        </w:rPr>
+        <w:t>button_pin.</w:t>
+      </w:r>
+      <w:proofErr w:type="gramStart"/>
+      <w:r>
+        <w:rPr>
+          <w:rStyle w:val="line"/>
+          <w:rFonts w:eastAsiaTheme="majorEastAsia"/>
+          <w:color w:val="D4D4D4"/>
+        </w:rPr>
+        <w:t>value</w:t>
+      </w:r>
+      <w:proofErr w:type="spellEnd"/>
+      <w:r>
+        <w:rPr>
+          <w:rStyle w:val="line"/>
+          <w:rFonts w:eastAsiaTheme="majorEastAsia"/>
+          <w:color w:val="D4D4D4"/>
+        </w:rPr>
+        <w:t>(</w:t>
+      </w:r>
+      <w:proofErr w:type="gramEnd"/>
+      <w:r>
+        <w:rPr>
+          <w:rStyle w:val="line"/>
+          <w:rFonts w:eastAsiaTheme="majorEastAsia"/>
+          <w:color w:val="D4D4D4"/>
+        </w:rPr>
+        <w:t xml:space="preserve">) == </w:t>
       </w:r>
       <w:r>
         <w:rPr>
@@ -1758,39 +2608,131 @@
           <w:rFonts w:eastAsiaTheme="majorEastAsia"/>
           <w:color w:val="D4D4D4"/>
         </w:rPr>
-        <w:t xml:space="preserve">        increment_counter()</w:t>
-      </w:r>
-    </w:p>
-    <w:p>
-      <w:pPr>
-        <w:pStyle w:val="HTMLPreformatted"/>
-        <w:shd w:val="clear" w:color="auto" w:fill="1E1E1E"/>
-        <w:rPr>
-          <w:rStyle w:val="HTMLCode"/>
-          <w:rFonts w:eastAsiaTheme="majorEastAsia"/>
-        </w:rPr>
-      </w:pPr>
-      <w:r>
-        <w:rPr>
-          <w:rStyle w:val="line"/>
-          <w:rFonts w:eastAsiaTheme="majorEastAsia"/>
-          <w:color w:val="D4D4D4"/>
-        </w:rPr>
-        <w:t xml:space="preserve">        update_led_states()</w:t>
-      </w:r>
-    </w:p>
-    <w:p>
-      <w:pPr>
-        <w:pStyle w:val="HTMLPreformatted"/>
-        <w:shd w:val="clear" w:color="auto" w:fill="1E1E1E"/>
-      </w:pPr>
-      <w:r>
-        <w:rPr>
-          <w:rStyle w:val="line"/>
-          <w:rFonts w:eastAsiaTheme="majorEastAsia"/>
-          <w:color w:val="D4D4D4"/>
-        </w:rPr>
-        <w:t xml:space="preserve">        time.sleep(</w:t>
+        <w:t xml:space="preserve">        </w:t>
+      </w:r>
+      <w:proofErr w:type="spellStart"/>
+      <w:r>
+        <w:rPr>
+          <w:rStyle w:val="line"/>
+          <w:rFonts w:eastAsiaTheme="majorEastAsia"/>
+          <w:color w:val="D4D4D4"/>
+        </w:rPr>
+        <w:t>increment_</w:t>
+      </w:r>
+      <w:proofErr w:type="gramStart"/>
+      <w:r>
+        <w:rPr>
+          <w:rStyle w:val="line"/>
+          <w:rFonts w:eastAsiaTheme="majorEastAsia"/>
+          <w:color w:val="D4D4D4"/>
+        </w:rPr>
+        <w:t>counter</w:t>
+      </w:r>
+      <w:proofErr w:type="spellEnd"/>
+      <w:r>
+        <w:rPr>
+          <w:rStyle w:val="line"/>
+          <w:rFonts w:eastAsiaTheme="majorEastAsia"/>
+          <w:color w:val="D4D4D4"/>
+        </w:rPr>
+        <w:t>(</w:t>
+      </w:r>
+      <w:proofErr w:type="gramEnd"/>
+      <w:r>
+        <w:rPr>
+          <w:rStyle w:val="line"/>
+          <w:rFonts w:eastAsiaTheme="majorEastAsia"/>
+          <w:color w:val="D4D4D4"/>
+        </w:rPr>
+        <w:t>)</w:t>
+      </w:r>
+    </w:p>
+    <w:p>
+      <w:pPr>
+        <w:pStyle w:val="HTMLPreformatted"/>
+        <w:shd w:val="clear" w:color="auto" w:fill="1E1E1E"/>
+        <w:rPr>
+          <w:rStyle w:val="HTMLCode"/>
+          <w:rFonts w:eastAsiaTheme="majorEastAsia"/>
+        </w:rPr>
+      </w:pPr>
+      <w:r>
+        <w:rPr>
+          <w:rStyle w:val="line"/>
+          <w:rFonts w:eastAsiaTheme="majorEastAsia"/>
+          <w:color w:val="D4D4D4"/>
+        </w:rPr>
+        <w:t xml:space="preserve">        </w:t>
+      </w:r>
+      <w:proofErr w:type="spellStart"/>
+      <w:r>
+        <w:rPr>
+          <w:rStyle w:val="line"/>
+          <w:rFonts w:eastAsiaTheme="majorEastAsia"/>
+          <w:color w:val="D4D4D4"/>
+        </w:rPr>
+        <w:t>update_led_</w:t>
+      </w:r>
+      <w:proofErr w:type="gramStart"/>
+      <w:r>
+        <w:rPr>
+          <w:rStyle w:val="line"/>
+          <w:rFonts w:eastAsiaTheme="majorEastAsia"/>
+          <w:color w:val="D4D4D4"/>
+        </w:rPr>
+        <w:t>states</w:t>
+      </w:r>
+      <w:proofErr w:type="spellEnd"/>
+      <w:r>
+        <w:rPr>
+          <w:rStyle w:val="line"/>
+          <w:rFonts w:eastAsiaTheme="majorEastAsia"/>
+          <w:color w:val="D4D4D4"/>
+        </w:rPr>
+        <w:t>(</w:t>
+      </w:r>
+      <w:proofErr w:type="gramEnd"/>
+      <w:r>
+        <w:rPr>
+          <w:rStyle w:val="line"/>
+          <w:rFonts w:eastAsiaTheme="majorEastAsia"/>
+          <w:color w:val="D4D4D4"/>
+        </w:rPr>
+        <w:t>)</w:t>
+      </w:r>
+    </w:p>
+    <w:p>
+      <w:pPr>
+        <w:pStyle w:val="HTMLPreformatted"/>
+        <w:shd w:val="clear" w:color="auto" w:fill="1E1E1E"/>
+      </w:pPr>
+      <w:r>
+        <w:rPr>
+          <w:rStyle w:val="line"/>
+          <w:rFonts w:eastAsiaTheme="majorEastAsia"/>
+          <w:color w:val="D4D4D4"/>
+        </w:rPr>
+        <w:t xml:space="preserve">        </w:t>
+      </w:r>
+      <w:proofErr w:type="spellStart"/>
+      <w:proofErr w:type="gramStart"/>
+      <w:r>
+        <w:rPr>
+          <w:rStyle w:val="line"/>
+          <w:rFonts w:eastAsiaTheme="majorEastAsia"/>
+          <w:color w:val="D4D4D4"/>
+        </w:rPr>
+        <w:t>time.sleep</w:t>
+      </w:r>
+      <w:proofErr w:type="spellEnd"/>
+      <w:proofErr w:type="gramEnd"/>
+      <w:r>
+        <w:rPr>
+          <w:rStyle w:val="line"/>
+          <w:rFonts w:eastAsiaTheme="majorEastAsia"/>
+          <w:color w:val="D4D4D4"/>
+        </w:rPr>
+        <w:t>(</w:t>
       </w:r>
       <w:r>
         <w:rPr>
@@ -1942,6 +2884,9 @@
     </w:p>
     <w:p>
       <w:r>
+        <w:rPr>
+          <w:noProof/>
+        </w:rPr>
         <w:lastRenderedPageBreak/>
         <w:drawing>
           <wp:inline distT="0" distB="0" distL="0" distR="0" wp14:anchorId="2A6FD042" wp14:editId="15DAB2C0">
@@ -1984,6 +2929,9 @@
     <w:p/>
     <w:p>
       <w:r>
+        <w:rPr>
+          <w:noProof/>
+        </w:rPr>
         <w:lastRenderedPageBreak/>
         <w:drawing>
           <wp:inline distT="0" distB="0" distL="0" distR="0" wp14:anchorId="0C1BF108" wp14:editId="26FA89CA">
@@ -2033,8 +2981,13 @@
         </w:numPr>
       </w:pPr>
       <w:r>
-        <w:t>As built</w:t>
-      </w:r>
+        <w:t xml:space="preserve">As </w:t>
+      </w:r>
+      <w:proofErr w:type="gramStart"/>
+      <w:r>
+        <w:t>built</w:t>
+      </w:r>
+      <w:proofErr w:type="gramEnd"/>
     </w:p>
     <w:p/>
     <w:sectPr>

</xml_diff>